<commit_message>
capacity constraint not fullfilled
</commit_message>
<xml_diff>
--- a/coordinated_ordering2.docx
+++ b/coordinated_ordering2.docx
@@ -5348,27 +5348,6 @@
                       </m:r>
                     </m:sub>
                   </m:sSub>
-                  <m:r>
-                    <m:t>⋅</m:t>
-                  </m:r>
-                  <m:sSup>
-                    <m:e>
-                      <m:r>
-                        <m:t>c</m:t>
-                      </m:r>
-                    </m:e>
-                    <m:sup>
-                      <m:r>
-                        <m:t>−</m:t>
-                      </m:r>
-                      <m:r>
-                        <m:t>o</m:t>
-                      </m:r>
-                      <m:r>
-                        <m:t>r</m:t>
-                      </m:r>
-                    </m:sup>
-                  </m:sSup>
                 </m:num>
                 <m:den>
                   <m:sSub>
@@ -5387,6 +5366,27 @@
               </m:f>
             </m:e>
           </m:nary>
+          <m:r>
+            <m:t>⋅</m:t>
+          </m:r>
+          <m:sSup>
+            <m:e>
+              <m:r>
+                <m:t>c</m:t>
+              </m:r>
+            </m:e>
+            <m:sup>
+              <m:r>
+                <m:t>−</m:t>
+              </m:r>
+              <m:r>
+                <m:t>o</m:t>
+              </m:r>
+              <m:r>
+                <m:t>r</m:t>
+              </m:r>
+            </m:sup>
+          </m:sSup>
           <m:r>
             <m:t>+</m:t>
           </m:r>

</xml_diff>